<commit_message>
add risco quimico - fumo metalico
</commit_message>
<xml_diff>
--- a/DocsGen/osst_mod/osst_temp.docx
+++ b/DocsGen/osst_mod/osst_temp.docx
@@ -273,7 +273,7 @@
                 <w:sz w:val="22"/>
                 <w:szCs w:val="22"/>
               </w:rPr>
-              <w:t>NOME: RENAN NUNES</w:t>
+              <w:t>NOME: RENAN FUMOS</w:t>
             </w:r>
           </w:p>
         </w:tc>
@@ -543,11 +543,7 @@
           </w:tcPr>
           <w:p>
             <w:r>
-              <w:t xml:space="preserve"> • Radiação não ionizante</w:t>
-              <w:br/>
-              <w:t xml:space="preserve"> • Ruído contínuo ou intermitente</w:t>
-              <w:br/>
-              <w:t xml:space="preserve"> • Temperaturas Anormais (calor)</w:t>
+              <w:t xml:space="preserve"> • Não se Aplica</w:t>
               <w:br/>
             </w:r>
           </w:p>
@@ -610,21 +606,7 @@
           </w:tcPr>
           <w:p>
             <w:r>
-              <w:t xml:space="preserve"> • Bário e composto solúveis como Ba</w:t>
-              <w:br/>
-              <w:t xml:space="preserve"> • Cobre fumo como Cu</w:t>
-              <w:br/>
-              <w:t xml:space="preserve"> • Estanho compostos inorgânicos e óxidos exceto hidreto de estanho</w:t>
-              <w:br/>
-              <w:t xml:space="preserve"> • Manganês e compostos inorgânicos como Mn</w:t>
-              <w:br/>
-              <w:t xml:space="preserve"> • Níquel e compostos inorgânicos incluindo sulteto de níquel como Ni</w:t>
-              <w:br/>
-              <w:t xml:space="preserve"> • Pentóxido de Vanádio como V</w:t>
-              <w:br/>
-              <w:t xml:space="preserve"> • Alumínio metal e composto insolúveis</w:t>
-              <w:br/>
-              <w:t xml:space="preserve"> • Não se Aplica</w:t>
+              <w:t xml:space="preserve"> • Fumos metálicos</w:t>
               <w:br/>
             </w:r>
           </w:p>
@@ -687,9 +669,7 @@
           </w:tcPr>
           <w:p>
             <w:r>
-              <w:t xml:space="preserve"> • Esforço físico intenso</w:t>
-              <w:br/>
-              <w:t xml:space="preserve"> • Monotonia e repetitividade</w:t>
+              <w:t xml:space="preserve"> • Não se Aplica</w:t>
               <w:br/>
             </w:r>
           </w:p>
@@ -752,21 +732,7 @@
           </w:tcPr>
           <w:p>
             <w:r>
-              <w:t xml:space="preserve"> • Animais peçonhentos</w:t>
-              <w:br/>
-              <w:t xml:space="preserve"> • Condução de veículos leves</w:t>
-              <w:br/>
-              <w:t xml:space="preserve"> • Eletricidade</w:t>
-              <w:br/>
-              <w:t xml:space="preserve"> • Espaço confinado</w:t>
-              <w:br/>
-              <w:t xml:space="preserve"> • Prensamento de mãos</w:t>
-              <w:br/>
-              <w:t xml:space="preserve"> • Projeções de objetos e fragmentos</w:t>
-              <w:br/>
-              <w:t xml:space="preserve"> • Queda de objetos</w:t>
-              <w:br/>
-              <w:t xml:space="preserve"> • Trânsito de veículos pesados</w:t>
+              <w:t xml:space="preserve"> • Não se Aplica</w:t>
               <w:br/>
             </w:r>
           </w:p>
@@ -3425,7 +3391,7 @@
                 <w:bCs/>
                 <w:lang w:val="pt-BR"/>
               </w:rPr>
-              <w:t>RENAN NUNES</w:t>
+              <w:t>RENAN FUMOS</w:t>
             </w:r>
           </w:p>
           <w:p>
@@ -3644,7 +3610,7 @@
           <w:rFonts w:ascii="Arial" w:hAnsi="Arial"/>
           <w:lang w:val="pt-BR"/>
         </w:rPr>
-        <w:t>Parnamirim/RN, 07 de abril de 2025.</w:t>
+        <w:t>Parnamirim/RN, 09 de abril de 2025.</w:t>
       </w:r>
     </w:p>
     <w:sectPr>

</xml_diff>

<commit_message>
fix desc cargos add
</commit_message>
<xml_diff>
--- a/DocsGen/osst_mod/osst_temp.docx
+++ b/DocsGen/osst_mod/osst_temp.docx
@@ -255,7 +255,7 @@
                 <w:sz w:val="22"/>
                 <w:szCs w:val="22"/>
               </w:rPr>
-              <w:t>NOME: AAAAA</w:t>
+              <w:t>NOME: RENAN</w:t>
             </w:r>
           </w:p>
         </w:tc>
@@ -342,7 +342,7 @@
                 <w:sz w:val="22"/>
                 <w:szCs w:val="22"/>
               </w:rPr>
-              <w:t>FUNÇÃO: ANALISTA DE NEGOCIOS</w:t>
+              <w:t>FUNÇÃO: GERENTE DE RELACOES PUBLICAS SR</w:t>
             </w:r>
           </w:p>
         </w:tc>
@@ -2156,7 +2156,7 @@
                 <w:b/>
                 <w:lang w:val="pt-BR"/>
               </w:rPr>
-              <w:t>AAAAA</w:t>
+              <w:t>RENAN</w:t>
             </w:r>
           </w:p>
           <w:p>
@@ -2164,7 +2164,7 @@
               <w:rPr>
                 <w:rFonts w:ascii="Arial" w:hAnsi="Arial"/>
               </w:rPr>
-              <w:t>ANALISTA DE NEGOCIOS</w:t>
+              <w:t>GERENTE DE RELACOES PUBLICAS SR</w:t>
             </w:r>
           </w:p>
           <w:p>
@@ -2289,7 +2289,7 @@
                 <w:bCs/>
                 <w:lang w:val="pt-BR"/>
               </w:rPr>
-              <w:t>BRUNA PETRONI CEZARIO</w:t>
+              <w:t>LEONARDO SILVERIO FERREIRA</w:t>
             </w:r>
           </w:p>
           <w:p>
@@ -2303,7 +2303,7 @@
                 <w:rFonts w:ascii="Arial" w:hAnsi="Arial"/>
                 <w:lang w:val="pt-BR"/>
               </w:rPr>
-              <w:t>Engenheiro(a) de Segurança do Trabalho</w:t>
+              <w:t>Técnico(a) de Segurança do Trabalho</w:t>
             </w:r>
           </w:p>
           <w:p>
@@ -2317,7 +2317,7 @@
                 <w:rFonts w:ascii="Arial" w:hAnsi="Arial"/>
                 <w:lang w:val="pt-BR"/>
               </w:rPr>
-              <w:t>CREA-RN: 2122993685</w:t>
+              <w:t>MTE/RN: 1360</w:t>
             </w:r>
           </w:p>
           <w:p>
@@ -2362,7 +2362,7 @@
           <w:rFonts w:ascii="Arial" w:hAnsi="Arial"/>
           <w:lang w:val="pt-BR"/>
         </w:rPr>
-        <w:t>Parnamirim/RN, 30 de Junho de 2025.</w:t>
+        <w:t>Parnamirim/RN, 12 de Agosto de 2025.</w:t>
       </w:r>
     </w:p>
     <w:sectPr>

</xml_diff>